<commit_message>
Se añade el proyecto
</commit_message>
<xml_diff>
--- a/Java/ChallengeJavaUno/ciclo 1/Diseño/Pantallas.docx
+++ b/Java/ChallengeJavaUno/ciclo 1/Diseño/Pantallas.docx
@@ -98,19 +98,11 @@
       <w:tblPr>
         <w:tblStyle w:val="Tablaconcuadrcula4-nfasis6"/>
         <w:tblW w:w="0" w:type="auto"/>
-        <w:tblBorders>
-          <w:top w:val="single" w:sz="4" w:space="0" w:color="auto"/>
-          <w:left w:val="single" w:sz="4" w:space="0" w:color="auto"/>
-          <w:bottom w:val="single" w:sz="4" w:space="0" w:color="auto"/>
-          <w:right w:val="single" w:sz="4" w:space="0" w:color="auto"/>
-          <w:insideH w:val="single" w:sz="4" w:space="0" w:color="auto"/>
-          <w:insideV w:val="single" w:sz="4" w:space="0" w:color="auto"/>
-        </w:tblBorders>
         <w:tblLook w:val="04A0" w:firstRow="1" w:lastRow="0" w:firstColumn="1" w:lastColumn="0" w:noHBand="0" w:noVBand="1"/>
       </w:tblPr>
       <w:tblGrid>
-        <w:gridCol w:w="2118"/>
-        <w:gridCol w:w="2564"/>
+        <w:gridCol w:w="1949"/>
+        <w:gridCol w:w="2733"/>
         <w:gridCol w:w="4146"/>
       </w:tblGrid>
       <w:tr>
@@ -121,13 +113,6 @@
           <w:tcPr>
             <w:cnfStyle w:val="001000000000" w:firstRow="0" w:lastRow="0" w:firstColumn="1" w:lastColumn="0" w:oddVBand="0" w:evenVBand="0" w:oddHBand="0" w:evenHBand="0" w:firstRowFirstColumn="0" w:firstRowLastColumn="0" w:lastRowFirstColumn="0" w:lastRowLastColumn="0"/>
             <w:tcW w:w="2942" w:type="dxa"/>
-            <w:tcBorders>
-              <w:top w:val="none" w:sz="0" w:space="0" w:color="auto"/>
-              <w:left w:val="none" w:sz="0" w:space="0" w:color="auto"/>
-              <w:bottom w:val="none" w:sz="0" w:space="0" w:color="auto"/>
-              <w:right w:val="none" w:sz="0" w:space="0" w:color="auto"/>
-            </w:tcBorders>
-            <w:vAlign w:val="center"/>
           </w:tcPr>
           <w:p>
             <w:pPr>
@@ -142,13 +127,6 @@
         <w:tc>
           <w:tcPr>
             <w:tcW w:w="2943" w:type="dxa"/>
-            <w:tcBorders>
-              <w:top w:val="none" w:sz="0" w:space="0" w:color="auto"/>
-              <w:left w:val="none" w:sz="0" w:space="0" w:color="auto"/>
-              <w:bottom w:val="none" w:sz="0" w:space="0" w:color="auto"/>
-              <w:right w:val="none" w:sz="0" w:space="0" w:color="auto"/>
-            </w:tcBorders>
-            <w:vAlign w:val="center"/>
           </w:tcPr>
           <w:p>
             <w:pPr>
@@ -163,13 +141,6 @@
         <w:tc>
           <w:tcPr>
             <w:tcW w:w="2943" w:type="dxa"/>
-            <w:tcBorders>
-              <w:top w:val="none" w:sz="0" w:space="0" w:color="auto"/>
-              <w:left w:val="none" w:sz="0" w:space="0" w:color="auto"/>
-              <w:bottom w:val="none" w:sz="0" w:space="0" w:color="auto"/>
-              <w:right w:val="none" w:sz="0" w:space="0" w:color="auto"/>
-            </w:tcBorders>
-            <w:vAlign w:val="center"/>
           </w:tcPr>
           <w:p>
             <w:pPr>
@@ -212,6 +183,9 @@
             <w:r>
               <w:t>Este cuadro de dialogo debe permitir al usuario escoger entre las opciones de conversión</w:t>
             </w:r>
+            <w:r>
+              <w:t>.</w:t>
+            </w:r>
           </w:p>
           <w:p>
             <w:pPr>
@@ -234,6 +208,9 @@
             </w:r>
             <w:r>
               <w:t>debe ser “Selecciona una opción”</w:t>
+            </w:r>
+            <w:r>
+              <w:t>.</w:t>
             </w:r>
           </w:p>
         </w:tc>
@@ -299,6 +276,204 @@
                 </wp:inline>
               </w:drawing>
             </w:r>
+          </w:p>
+        </w:tc>
+      </w:tr>
+      <w:tr>
+        <w:tc>
+          <w:tcPr>
+            <w:cnfStyle w:val="001000000000" w:firstRow="0" w:lastRow="0" w:firstColumn="1" w:lastColumn="0" w:oddVBand="0" w:evenVBand="0" w:oddHBand="0" w:evenHBand="0" w:firstRowFirstColumn="0" w:firstRowLastColumn="0" w:lastRowFirstColumn="0" w:lastRowLastColumn="0"/>
+            <w:tcW w:w="2942" w:type="dxa"/>
+          </w:tcPr>
+          <w:p>
+            <w:pPr>
+              <w:jc w:val="center"/>
+              <w:rPr>
+                <w:b w:val="0"/>
+                <w:bCs w:val="0"/>
+              </w:rPr>
+            </w:pPr>
+            <w:r>
+              <w:rPr>
+                <w:b w:val="0"/>
+                <w:bCs w:val="0"/>
+              </w:rPr>
+              <w:t>2</w:t>
+            </w:r>
+          </w:p>
+        </w:tc>
+        <w:tc>
+          <w:tcPr>
+            <w:tcW w:w="2943" w:type="dxa"/>
+          </w:tcPr>
+          <w:p>
+            <w:pPr>
+              <w:jc w:val="center"/>
+              <w:cnfStyle w:val="000000000000" w:firstRow="0" w:lastRow="0" w:firstColumn="0" w:lastColumn="0" w:oddVBand="0" w:evenVBand="0" w:oddHBand="0" w:evenHBand="0" w:firstRowFirstColumn="0" w:firstRowLastColumn="0" w:lastRowFirstColumn="0" w:lastRowLastColumn="0"/>
+            </w:pPr>
+            <w:r>
+              <w:t>Esta será la pantalla de bienvenida del aplicativo “Exchange Master”.</w:t>
+            </w:r>
+          </w:p>
+          <w:p>
+            <w:pPr>
+              <w:cnfStyle w:val="000000000000" w:firstRow="0" w:lastRow="0" w:firstColumn="0" w:lastColumn="0" w:oddVBand="0" w:evenVBand="0" w:oddHBand="0" w:evenHBand="0" w:firstRowFirstColumn="0" w:firstRowLastColumn="0" w:lastRowFirstColumn="0" w:lastRowLastColumn="0"/>
+            </w:pPr>
+          </w:p>
+          <w:p>
+            <w:pPr>
+              <w:cnfStyle w:val="000000000000" w:firstRow="0" w:lastRow="0" w:firstColumn="0" w:lastColumn="0" w:oddVBand="0" w:evenVBand="0" w:oddHBand="0" w:evenHBand="0" w:firstRowFirstColumn="0" w:firstRowLastColumn="0" w:lastRowFirstColumn="0" w:lastRowLastColumn="0"/>
+            </w:pPr>
+            <w:r>
+              <w:rPr>
+                <w:b/>
+                <w:bCs/>
+              </w:rPr>
+              <w:t>Nota</w:t>
+            </w:r>
+            <w:r>
+              <w:rPr>
+                <w:b/>
+                <w:bCs/>
+              </w:rPr>
+              <w:t>:</w:t>
+            </w:r>
+            <w:r>
+              <w:t xml:space="preserve"> La imagen del aplicativo de encuentra en </w:t>
+            </w:r>
+            <w:proofErr w:type="spellStart"/>
+            <w:r>
+              <w:t>ChallengeJavaUno</w:t>
+            </w:r>
+            <w:proofErr w:type="spellEnd"/>
+          </w:p>
+          <w:p>
+            <w:pPr>
+              <w:cnfStyle w:val="000000000000" w:firstRow="0" w:lastRow="0" w:firstColumn="0" w:lastColumn="0" w:oddVBand="0" w:evenVBand="0" w:oddHBand="0" w:evenHBand="0" w:firstRowFirstColumn="0" w:firstRowLastColumn="0" w:lastRowFirstColumn="0" w:lastRowLastColumn="0"/>
+            </w:pPr>
+            <w:r>
+              <w:t>\ciclo 1\Diseño</w:t>
+            </w:r>
+          </w:p>
+          <w:p>
+            <w:pPr>
+              <w:cnfStyle w:val="000000000000" w:firstRow="0" w:lastRow="0" w:firstColumn="0" w:lastColumn="0" w:oddVBand="0" w:evenVBand="0" w:oddHBand="0" w:evenHBand="0" w:firstRowFirstColumn="0" w:firstRowLastColumn="0" w:lastRowFirstColumn="0" w:lastRowLastColumn="0"/>
+            </w:pPr>
+            <w:r>
+              <w:t>\</w:t>
+            </w:r>
+            <w:proofErr w:type="spellStart"/>
+            <w:r>
+              <w:t>Imagenes</w:t>
+            </w:r>
+            <w:proofErr w:type="spellEnd"/>
+          </w:p>
+          <w:p>
+            <w:pPr>
+              <w:cnfStyle w:val="000000000000" w:firstRow="0" w:lastRow="0" w:firstColumn="0" w:lastColumn="0" w:oddVBand="0" w:evenVBand="0" w:oddHBand="0" w:evenHBand="0" w:firstRowFirstColumn="0" w:firstRowLastColumn="0" w:lastRowFirstColumn="0" w:lastRowLastColumn="0"/>
+            </w:pPr>
+            <w:r>
+              <w:t>\logoApp.png</w:t>
+            </w:r>
+          </w:p>
+        </w:tc>
+        <w:tc>
+          <w:tcPr>
+            <w:tcW w:w="2943" w:type="dxa"/>
+          </w:tcPr>
+          <w:p>
+            <w:pPr>
+              <w:jc w:val="center"/>
+              <w:cnfStyle w:val="000000000000" w:firstRow="0" w:lastRow="0" w:firstColumn="0" w:lastColumn="0" w:oddVBand="0" w:evenVBand="0" w:oddHBand="0" w:evenHBand="0" w:firstRowFirstColumn="0" w:firstRowLastColumn="0" w:lastRowFirstColumn="0" w:lastRowLastColumn="0"/>
+              <w:rPr>
+                <w:noProof/>
+              </w:rPr>
+            </w:pPr>
+            <w:r>
+              <w:rPr>
+                <w:noProof/>
+              </w:rPr>
+              <w:drawing>
+                <wp:inline distT="0" distB="0" distL="0" distR="0" wp14:anchorId="26F7BF0D" wp14:editId="07E24CA2">
+                  <wp:extent cx="2135283" cy="2135283"/>
+                  <wp:effectExtent l="0" t="0" r="0" b="0"/>
+                  <wp:docPr id="179687745" name="Imagen 1"/>
+                  <wp:cNvGraphicFramePr>
+                    <a:graphicFrameLocks xmlns:a="http://schemas.openxmlformats.org/drawingml/2006/main" noChangeAspect="1"/>
+                  </wp:cNvGraphicFramePr>
+                  <a:graphic xmlns:a="http://schemas.openxmlformats.org/drawingml/2006/main">
+                    <a:graphicData uri="http://schemas.openxmlformats.org/drawingml/2006/picture">
+                      <pic:pic xmlns:pic="http://schemas.openxmlformats.org/drawingml/2006/picture">
+                        <pic:nvPicPr>
+                          <pic:cNvPr id="179687745" name=""/>
+                          <pic:cNvPicPr/>
+                        </pic:nvPicPr>
+                        <pic:blipFill>
+                          <a:blip r:embed="rId5"/>
+                          <a:stretch>
+                            <a:fillRect/>
+                          </a:stretch>
+                        </pic:blipFill>
+                        <pic:spPr>
+                          <a:xfrm>
+                            <a:off x="0" y="0"/>
+                            <a:ext cx="2146455" cy="2146455"/>
+                          </a:xfrm>
+                          <a:prstGeom prst="rect">
+                            <a:avLst/>
+                          </a:prstGeom>
+                        </pic:spPr>
+                      </pic:pic>
+                    </a:graphicData>
+                  </a:graphic>
+                </wp:inline>
+              </w:drawing>
+            </w:r>
+          </w:p>
+        </w:tc>
+      </w:tr>
+      <w:tr>
+        <w:trPr>
+          <w:cnfStyle w:val="000000100000" w:firstRow="0" w:lastRow="0" w:firstColumn="0" w:lastColumn="0" w:oddVBand="0" w:evenVBand="0" w:oddHBand="1" w:evenHBand="0" w:firstRowFirstColumn="0" w:firstRowLastColumn="0" w:lastRowFirstColumn="0" w:lastRowLastColumn="0"/>
+        </w:trPr>
+        <w:tc>
+          <w:tcPr>
+            <w:cnfStyle w:val="001000000000" w:firstRow="0" w:lastRow="0" w:firstColumn="1" w:lastColumn="0" w:oddVBand="0" w:evenVBand="0" w:oddHBand="0" w:evenHBand="0" w:firstRowFirstColumn="0" w:firstRowLastColumn="0" w:lastRowFirstColumn="0" w:lastRowLastColumn="0"/>
+            <w:tcW w:w="2942" w:type="dxa"/>
+          </w:tcPr>
+          <w:p>
+            <w:pPr>
+              <w:jc w:val="center"/>
+              <w:rPr>
+                <w:b w:val="0"/>
+                <w:bCs w:val="0"/>
+              </w:rPr>
+            </w:pPr>
+          </w:p>
+        </w:tc>
+        <w:tc>
+          <w:tcPr>
+            <w:tcW w:w="2943" w:type="dxa"/>
+          </w:tcPr>
+          <w:p>
+            <w:pPr>
+              <w:jc w:val="center"/>
+              <w:cnfStyle w:val="000000100000" w:firstRow="0" w:lastRow="0" w:firstColumn="0" w:lastColumn="0" w:oddVBand="0" w:evenVBand="0" w:oddHBand="1" w:evenHBand="0" w:firstRowFirstColumn="0" w:firstRowLastColumn="0" w:lastRowFirstColumn="0" w:lastRowLastColumn="0"/>
+            </w:pPr>
+          </w:p>
+        </w:tc>
+        <w:tc>
+          <w:tcPr>
+            <w:tcW w:w="2943" w:type="dxa"/>
+          </w:tcPr>
+          <w:p>
+            <w:pPr>
+              <w:jc w:val="center"/>
+              <w:cnfStyle w:val="000000100000" w:firstRow="0" w:lastRow="0" w:firstColumn="0" w:lastColumn="0" w:oddVBand="0" w:evenVBand="0" w:oddHBand="1" w:evenHBand="0" w:firstRowFirstColumn="0" w:firstRowLastColumn="0" w:lastRowFirstColumn="0" w:lastRowLastColumn="0"/>
+              <w:rPr>
+                <w:noProof/>
+              </w:rPr>
+            </w:pPr>
           </w:p>
         </w:tc>
       </w:tr>

</xml_diff>